<commit_message>
Delivery 3 All Final Drafts
Architectural Notebook and Risk Management Report were slightly updated from previous uploads, Confuguration Management Report is the same as its final draft upload.
</commit_message>
<xml_diff>
--- a/Risk Management Report.docx
+++ b/Risk Management Report.docx
@@ -458,8 +458,6 @@
         </w:rPr>
         <w:t>.</w:t>
       </w:r>
-      <w:bookmarkStart w:id="0" w:name="_GoBack"/>
-      <w:bookmarkEnd w:id="0"/>
     </w:p>
     <w:tbl>
       <w:tblPr>
@@ -530,7 +528,7 @@
       </w:tr>
       <w:tr>
         <w:trPr>
-          <w:trHeight w:hRule="exact" w:val="4569"/>
+          <w:trHeight w:hRule="exact" w:val="6374"/>
         </w:trPr>
         <w:tc>
           <w:tcPr>
@@ -548,19 +546,7 @@
               <w:rPr>
                 <w:lang w:val="en-US"/>
               </w:rPr>
-              <w:t>(1)</w:t>
-            </w:r>
-            <w:r>
-              <w:rPr>
-                <w:lang w:val="en-US"/>
-              </w:rPr>
-              <w:t>Since the Project Plans fruition additional tasks were put to the third delivery, making our initial goal for easier workload to work against</w:t>
-            </w:r>
-            <w:r>
-              <w:rPr>
-                <w:lang w:val="en-US"/>
-              </w:rPr>
-              <w:t xml:space="preserve"> us. </w:t>
+              <w:t xml:space="preserve">(1)Since the Project Plans fruition additional tasks were put to the third delivery, making our initial goal for easier workload to work against us. </w:t>
             </w:r>
           </w:p>
           <w:p>
@@ -631,6 +617,84 @@
                 <w:lang w:val="en-US"/>
               </w:rPr>
               <w:t xml:space="preserve"> who is also our Tester.</w:t>
+            </w:r>
+          </w:p>
+          <w:p>
+            <w:pPr>
+              <w:spacing w:line="276" w:lineRule="auto"/>
+              <w:rPr>
+                <w:lang w:val="en-US"/>
+              </w:rPr>
+            </w:pPr>
+          </w:p>
+          <w:p>
+            <w:pPr>
+              <w:spacing w:line="276" w:lineRule="auto"/>
+              <w:rPr>
+                <w:lang w:val="en-US"/>
+              </w:rPr>
+            </w:pPr>
+          </w:p>
+          <w:p>
+            <w:pPr>
+              <w:spacing w:line="276" w:lineRule="auto"/>
+              <w:rPr>
+                <w:lang w:val="en-US"/>
+              </w:rPr>
+            </w:pPr>
+          </w:p>
+          <w:p>
+            <w:pPr>
+              <w:spacing w:line="276" w:lineRule="auto"/>
+              <w:rPr>
+                <w:lang w:val="en-US"/>
+              </w:rPr>
+            </w:pPr>
+          </w:p>
+          <w:p>
+            <w:pPr>
+              <w:spacing w:line="276" w:lineRule="auto"/>
+              <w:rPr>
+                <w:lang w:val="en-US"/>
+              </w:rPr>
+            </w:pPr>
+          </w:p>
+          <w:p>
+            <w:pPr>
+              <w:spacing w:line="276" w:lineRule="auto"/>
+              <w:rPr>
+                <w:lang w:val="en-US"/>
+              </w:rPr>
+            </w:pPr>
+          </w:p>
+          <w:p>
+            <w:pPr>
+              <w:spacing w:line="276" w:lineRule="auto"/>
+              <w:rPr>
+                <w:lang w:val="en-US"/>
+              </w:rPr>
+            </w:pPr>
+          </w:p>
+          <w:p>
+            <w:pPr>
+              <w:spacing w:line="276" w:lineRule="auto"/>
+              <w:rPr>
+                <w:lang w:val="en-US"/>
+              </w:rPr>
+            </w:pPr>
+          </w:p>
+          <w:p>
+            <w:pPr>
+              <w:spacing w:line="276" w:lineRule="auto"/>
+              <w:rPr>
+                <w:lang w:val="en-US"/>
+              </w:rPr>
+            </w:pPr>
+            <w:r>
+              <w:rPr>
+                <w:lang w:val="en-US"/>
+              </w:rPr>
+              <w:t>(3)Due to the second risk’s unhandled portion the tester was unable to finish the Test Case Report for 2 of the 12 use cases.</w:t>
             </w:r>
           </w:p>
         </w:tc>
@@ -737,7 +801,33 @@
               <w:t xml:space="preserve"> </w:t>
             </w:r>
           </w:p>
+          <w:p>
+            <w:pPr>
+              <w:spacing w:line="276" w:lineRule="auto"/>
+              <w:cnfStyle w:val="000000000000" w:firstRow="0" w:lastRow="0" w:firstColumn="0" w:lastColumn="0" w:oddVBand="0" w:evenVBand="0" w:oddHBand="0" w:evenHBand="0" w:firstRowFirstColumn="0" w:firstRowLastColumn="0" w:lastRowFirstColumn="0" w:lastRowLastColumn="0"/>
+              <w:rPr>
+                <w:lang w:val="en-US"/>
+              </w:rPr>
+            </w:pPr>
+          </w:p>
+          <w:p>
+            <w:pPr>
+              <w:spacing w:line="276" w:lineRule="auto"/>
+              <w:cnfStyle w:val="000000000000" w:firstRow="0" w:lastRow="0" w:firstColumn="0" w:lastColumn="0" w:oddVBand="0" w:evenVBand="0" w:oddHBand="0" w:evenHBand="0" w:firstRowFirstColumn="0" w:firstRowLastColumn="0" w:lastRowFirstColumn="0" w:lastRowLastColumn="0"/>
+              <w:rPr>
+                <w:lang w:val="en-US"/>
+              </w:rPr>
+            </w:pPr>
+            <w:r>
+              <w:rPr>
+                <w:lang w:val="en-US"/>
+              </w:rPr>
+              <w:t>(3)After delivery three’s deadline has passed with a cut from grading accordingly, the remaining test cases for the 2 use cases will added with an updated test case report before delivery four.</w:t>
+            </w:r>
+          </w:p>
         </w:tc>
+        <w:bookmarkStart w:id="0" w:name="_GoBack"/>
+        <w:bookmarkEnd w:id="0"/>
       </w:tr>
     </w:tbl>
     <w:p>

</xml_diff>